<commit_message>
merge khi xung dot
</commit_message>
<xml_diff>
--- a/BaoCao_Lab3_Git.docx
+++ b/BaoCao_Lab3_Git.docx
@@ -1,6 +1,6 @@
 
 <file path=word/document.xml><?xml version="1.0" encoding="utf-8"?>
-<w:document xmlns:wpc="http://schemas.microsoft.com/office/word/2010/wordprocessingCanvas" xmlns:cx="http://schemas.microsoft.com/office/drawing/2014/chartex" xmlns:mc="http://schemas.openxmlformats.org/markup-compatibility/2006" xmlns:o="urn:schemas-microsoft-com:office:office" xmlns:r="http://schemas.openxmlformats.org/officeDocument/2006/relationships" xmlns:m="http://schemas.openxmlformats.org/officeDocument/2006/math" xmlns:v="urn:schemas-microsoft-com:vml" xmlns:wp14="http://schemas.microsoft.com/office/word/2010/wordprocessingDrawing" xmlns:wp="http://schemas.openxmlformats.org/drawingml/2006/wordprocessingDrawing" xmlns:w10="urn:schemas-microsoft-com:office:word" xmlns:w="http://schemas.openxmlformats.org/wordprocessingml/2006/main" xmlns:w14="http://schemas.microsoft.com/office/word/2010/wordml" xmlns:w15="http://schemas.microsoft.com/office/word/2012/wordml" xmlns:w16se="http://schemas.microsoft.com/office/word/2015/wordml/symex" xmlns:wpg="http://schemas.microsoft.com/office/word/2010/wordprocessingGroup" xmlns:wpi="http://schemas.microsoft.com/office/word/2010/wordprocessingInk" xmlns:wne="http://schemas.microsoft.com/office/word/2006/wordml" xmlns:wps="http://schemas.microsoft.com/office/word/2010/wordprocessingShape" mc:Ignorable="w14 w15 w16se wp14">
+<w:document xmlns:wpc="http://schemas.microsoft.com/office/word/2010/wordprocessingCanvas" xmlns:mc="http://schemas.openxmlformats.org/markup-compatibility/2006" xmlns:o="urn:schemas-microsoft-com:office:office" xmlns:r="http://schemas.openxmlformats.org/officeDocument/2006/relationships" xmlns:m="http://schemas.openxmlformats.org/officeDocument/2006/math" xmlns:v="urn:schemas-microsoft-com:vml" xmlns:wp14="http://schemas.microsoft.com/office/word/2010/wordprocessingDrawing" xmlns:wp="http://schemas.openxmlformats.org/drawingml/2006/wordprocessingDrawing" xmlns:w10="urn:schemas-microsoft-com:office:word" xmlns:w="http://schemas.openxmlformats.org/wordprocessingml/2006/main" xmlns:w14="http://schemas.microsoft.com/office/word/2010/wordml" xmlns:w15="http://schemas.microsoft.com/office/word/2012/wordml" xmlns:wpg="http://schemas.microsoft.com/office/word/2010/wordprocessingGroup" xmlns:wpi="http://schemas.microsoft.com/office/word/2010/wordprocessingInk" xmlns:wne="http://schemas.microsoft.com/office/word/2006/wordml" xmlns:wps="http://schemas.microsoft.com/office/word/2010/wordprocessingShape" mc:Ignorable="w14 w15 wp14">
   <w:body>
     <w:p>
       <w:pPr>
@@ -10,12 +10,133 @@
           <w:sz w:val="32"/>
         </w:rPr>
       </w:pPr>
+      <w:proofErr w:type="spellStart"/>
       <w:r>
         <w:rPr>
           <w:rStyle w:val="fontstyle01"/>
           <w:sz w:val="32"/>
         </w:rPr>
-        <w:t xml:space="preserve">Hệ thống quản lý phiên bản phân tán </w:t>
+        <w:t>Hệ</w:t>
+      </w:r>
+      <w:proofErr w:type="spellEnd"/>
+      <w:r>
+        <w:rPr>
+          <w:rStyle w:val="fontstyle01"/>
+          <w:sz w:val="32"/>
+        </w:rPr>
+        <w:t xml:space="preserve"> </w:t>
+      </w:r>
+      <w:proofErr w:type="spellStart"/>
+      <w:r>
+        <w:rPr>
+          <w:rStyle w:val="fontstyle01"/>
+          <w:sz w:val="32"/>
+        </w:rPr>
+        <w:t>thống</w:t>
+      </w:r>
+      <w:proofErr w:type="spellEnd"/>
+      <w:r>
+        <w:rPr>
+          <w:rStyle w:val="fontstyle01"/>
+          <w:sz w:val="32"/>
+        </w:rPr>
+        <w:t xml:space="preserve"> </w:t>
+      </w:r>
+      <w:proofErr w:type="spellStart"/>
+      <w:r>
+        <w:rPr>
+          <w:rStyle w:val="fontstyle01"/>
+          <w:sz w:val="32"/>
+        </w:rPr>
+        <w:t>quản</w:t>
+      </w:r>
+      <w:proofErr w:type="spellEnd"/>
+      <w:r>
+        <w:rPr>
+          <w:rStyle w:val="fontstyle01"/>
+          <w:sz w:val="32"/>
+        </w:rPr>
+        <w:t xml:space="preserve"> </w:t>
+      </w:r>
+      <w:proofErr w:type="spellStart"/>
+      <w:r>
+        <w:rPr>
+          <w:rStyle w:val="fontstyle01"/>
+          <w:sz w:val="32"/>
+        </w:rPr>
+        <w:t>lý</w:t>
+      </w:r>
+      <w:proofErr w:type="spellEnd"/>
+      <w:r>
+        <w:rPr>
+          <w:rStyle w:val="fontstyle01"/>
+          <w:sz w:val="32"/>
+        </w:rPr>
+        <w:t xml:space="preserve"> </w:t>
+      </w:r>
+      <w:proofErr w:type="spellStart"/>
+      <w:r>
+        <w:rPr>
+          <w:rStyle w:val="fontstyle01"/>
+          <w:sz w:val="32"/>
+        </w:rPr>
+        <w:t>phiên</w:t>
+      </w:r>
+      <w:proofErr w:type="spellEnd"/>
+      <w:r>
+        <w:rPr>
+          <w:rStyle w:val="fontstyle01"/>
+          <w:sz w:val="32"/>
+        </w:rPr>
+        <w:t xml:space="preserve"> </w:t>
+      </w:r>
+      <w:proofErr w:type="spellStart"/>
+      <w:r>
+        <w:rPr>
+          <w:rStyle w:val="fontstyle01"/>
+          <w:sz w:val="32"/>
+        </w:rPr>
+        <w:t>bản</w:t>
+      </w:r>
+      <w:proofErr w:type="spellEnd"/>
+      <w:r>
+        <w:rPr>
+          <w:rStyle w:val="fontstyle01"/>
+          <w:sz w:val="32"/>
+        </w:rPr>
+        <w:t xml:space="preserve"> </w:t>
+      </w:r>
+      <w:proofErr w:type="spellStart"/>
+      <w:r>
+        <w:rPr>
+          <w:rStyle w:val="fontstyle01"/>
+          <w:sz w:val="32"/>
+        </w:rPr>
+        <w:t>phân</w:t>
+      </w:r>
+      <w:proofErr w:type="spellEnd"/>
+      <w:r>
+        <w:rPr>
+          <w:rStyle w:val="fontstyle01"/>
+          <w:sz w:val="32"/>
+        </w:rPr>
+        <w:t xml:space="preserve"> </w:t>
+      </w:r>
+      <w:proofErr w:type="spellStart"/>
+      <w:r>
+        <w:rPr>
+          <w:rStyle w:val="fontstyle01"/>
+          <w:sz w:val="32"/>
+        </w:rPr>
+        <w:t>tán</w:t>
+      </w:r>
+      <w:proofErr w:type="spellEnd"/>
+      <w:r>
+        <w:rPr>
+          <w:rStyle w:val="fontstyle01"/>
+          <w:sz w:val="32"/>
+        </w:rPr>
+        <w:t xml:space="preserve"> </w:t>
       </w:r>
       <w:r>
         <w:rPr>
@@ -62,40 +183,43 @@
           <w:b w:val="0"/>
           <w:sz w:val="24"/>
         </w:rPr>
-        <w:t>: Ngô Minh Trọng – 1611060434</w:t>
-      </w:r>
-    </w:p>
-    <w:p>
-      <w:pPr>
+        <w:t xml:space="preserve">: </w:t>
+      </w:r>
+      <w:proofErr w:type="spellStart"/>
+      <w:r>
         <w:rPr>
           <w:rStyle w:val="fontstyle01"/>
           <w:b w:val="0"/>
           <w:sz w:val="24"/>
         </w:rPr>
-      </w:pPr>
+        <w:t>Ngô</w:t>
+      </w:r>
+      <w:proofErr w:type="spellEnd"/>
       <w:r>
         <w:rPr>
           <w:rStyle w:val="fontstyle01"/>
           <w:b w:val="0"/>
           <w:sz w:val="24"/>
         </w:rPr>
-        <w:t xml:space="preserve">Mssv2: Trần Khắc Quý </w:t>
-      </w:r>
+        <w:t xml:space="preserve"> Minh </w:t>
+      </w:r>
+      <w:proofErr w:type="spellStart"/>
       <w:r>
         <w:rPr>
           <w:rStyle w:val="fontstyle01"/>
           <w:b w:val="0"/>
           <w:sz w:val="24"/>
         </w:rPr>
-        <w:t>–</w:t>
-      </w:r>
+        <w:t>Trọng</w:t>
+      </w:r>
+      <w:proofErr w:type="spellEnd"/>
       <w:r>
         <w:rPr>
           <w:rStyle w:val="fontstyle01"/>
           <w:b w:val="0"/>
           <w:sz w:val="24"/>
         </w:rPr>
-        <w:t xml:space="preserve"> 1611060641</w:t>
+        <w:t xml:space="preserve"> – 1611060434</w:t>
       </w:r>
     </w:p>
     <w:p>
@@ -106,19 +230,142 @@
           <w:sz w:val="24"/>
         </w:rPr>
       </w:pPr>
-    </w:p>
-    <w:p>
-      <w:pPr>
-        <w:rPr>
-          <w:rStyle w:val="fontstyle01"/>
-        </w:rPr>
-      </w:pPr>
-      <w:r>
-        <w:rPr>
-          <w:rStyle w:val="fontstyle01"/>
-        </w:rPr>
-        <w:t>Cấu hình, thiết lập cơ bản</w:t>
-      </w:r>
+      <w:r>
+        <w:rPr>
+          <w:rStyle w:val="fontstyle01"/>
+          <w:b w:val="0"/>
+          <w:sz w:val="24"/>
+        </w:rPr>
+        <w:t xml:space="preserve">Mssv2: Trần </w:t>
+      </w:r>
+      <w:proofErr w:type="spellStart"/>
+      <w:r>
+        <w:rPr>
+          <w:rStyle w:val="fontstyle01"/>
+          <w:b w:val="0"/>
+          <w:sz w:val="24"/>
+        </w:rPr>
+        <w:t>Khắc</w:t>
+      </w:r>
+      <w:proofErr w:type="spellEnd"/>
+      <w:r>
+        <w:rPr>
+          <w:rStyle w:val="fontstyle01"/>
+          <w:b w:val="0"/>
+          <w:sz w:val="24"/>
+        </w:rPr>
+        <w:t xml:space="preserve"> Quý </w:t>
+      </w:r>
+      <w:r>
+        <w:rPr>
+          <w:rStyle w:val="fontstyle01"/>
+          <w:b w:val="0"/>
+          <w:sz w:val="24"/>
+        </w:rPr>
+        <w:t>–</w:t>
+      </w:r>
+      <w:r>
+        <w:rPr>
+          <w:rStyle w:val="fontstyle01"/>
+          <w:b w:val="0"/>
+          <w:sz w:val="24"/>
+        </w:rPr>
+        <w:t xml:space="preserve"> 1611060641</w:t>
+      </w:r>
+    </w:p>
+    <w:p>
+      <w:pPr>
+        <w:rPr>
+          <w:rStyle w:val="fontstyle01"/>
+          <w:b w:val="0"/>
+          <w:sz w:val="24"/>
+        </w:rPr>
+      </w:pPr>
+    </w:p>
+    <w:p>
+      <w:pPr>
+        <w:rPr>
+          <w:rStyle w:val="fontstyle01"/>
+        </w:rPr>
+      </w:pPr>
+      <w:proofErr w:type="spellStart"/>
+      <w:r>
+        <w:rPr>
+          <w:rStyle w:val="fontstyle01"/>
+        </w:rPr>
+        <w:t>Cấu</w:t>
+      </w:r>
+      <w:proofErr w:type="spellEnd"/>
+      <w:r>
+        <w:rPr>
+          <w:rStyle w:val="fontstyle01"/>
+        </w:rPr>
+        <w:t xml:space="preserve"> </w:t>
+      </w:r>
+      <w:proofErr w:type="spellStart"/>
+      <w:r>
+        <w:rPr>
+          <w:rStyle w:val="fontstyle01"/>
+        </w:rPr>
+        <w:t>hình</w:t>
+      </w:r>
+      <w:proofErr w:type="spellEnd"/>
+      <w:r>
+        <w:rPr>
+          <w:rStyle w:val="fontstyle01"/>
+        </w:rPr>
+        <w:t xml:space="preserve">, </w:t>
+      </w:r>
+      <w:proofErr w:type="spellStart"/>
+      <w:r>
+        <w:rPr>
+          <w:rStyle w:val="fontstyle01"/>
+        </w:rPr>
+        <w:t>thiết</w:t>
+      </w:r>
+      <w:proofErr w:type="spellEnd"/>
+      <w:r>
+        <w:rPr>
+          <w:rStyle w:val="fontstyle01"/>
+        </w:rPr>
+        <w:t xml:space="preserve"> </w:t>
+      </w:r>
+      <w:proofErr w:type="spellStart"/>
+      <w:r>
+        <w:rPr>
+          <w:rStyle w:val="fontstyle01"/>
+        </w:rPr>
+        <w:t>lập</w:t>
+      </w:r>
+      <w:proofErr w:type="spellEnd"/>
+      <w:r>
+        <w:rPr>
+          <w:rStyle w:val="fontstyle01"/>
+        </w:rPr>
+        <w:t xml:space="preserve"> </w:t>
+      </w:r>
+      <w:proofErr w:type="spellStart"/>
+      <w:r>
+        <w:rPr>
+          <w:rStyle w:val="fontstyle01"/>
+        </w:rPr>
+        <w:t>cơ</w:t>
+      </w:r>
+      <w:proofErr w:type="spellEnd"/>
+      <w:r>
+        <w:rPr>
+          <w:rStyle w:val="fontstyle01"/>
+        </w:rPr>
+        <w:t xml:space="preserve"> </w:t>
+      </w:r>
+      <w:proofErr w:type="spellStart"/>
+      <w:r>
+        <w:rPr>
+          <w:rStyle w:val="fontstyle01"/>
+        </w:rPr>
+        <w:t>bản</w:t>
+      </w:r>
+      <w:proofErr w:type="spellEnd"/>
       <w:r>
         <w:rPr>
           <w:rStyle w:val="fontstyle01"/>
@@ -241,31 +488,69 @@
           </wp:anchor>
         </w:drawing>
       </w:r>
-      <w:r>
-        <w:rPr>
-          <w:rStyle w:val="fontstyle01"/>
-        </w:rPr>
-        <w:t>Lệnh tạo Repo mới</w:t>
-      </w:r>
-    </w:p>
-    <w:p>
-      <w:pPr>
-        <w:rPr>
-          <w:rStyle w:val="fontstyle01"/>
-        </w:rPr>
-      </w:pPr>
-    </w:p>
-    <w:p>
-      <w:pPr>
-        <w:rPr>
-          <w:rStyle w:val="fontstyle01"/>
-        </w:rPr>
-      </w:pPr>
-      <w:r>
-        <w:rPr>
-          <w:rStyle w:val="fontstyle01"/>
-        </w:rPr>
-        <w:t>Lệnh commit file</w:t>
+      <w:proofErr w:type="spellStart"/>
+      <w:r>
+        <w:rPr>
+          <w:rStyle w:val="fontstyle01"/>
+        </w:rPr>
+        <w:t>Lệnh</w:t>
+      </w:r>
+      <w:proofErr w:type="spellEnd"/>
+      <w:r>
+        <w:rPr>
+          <w:rStyle w:val="fontstyle01"/>
+        </w:rPr>
+        <w:t xml:space="preserve"> </w:t>
+      </w:r>
+      <w:proofErr w:type="spellStart"/>
+      <w:r>
+        <w:rPr>
+          <w:rStyle w:val="fontstyle01"/>
+        </w:rPr>
+        <w:t>tạo</w:t>
+      </w:r>
+      <w:proofErr w:type="spellEnd"/>
+      <w:r>
+        <w:rPr>
+          <w:rStyle w:val="fontstyle01"/>
+        </w:rPr>
+        <w:t xml:space="preserve"> Repo </w:t>
+      </w:r>
+      <w:proofErr w:type="spellStart"/>
+      <w:r>
+        <w:rPr>
+          <w:rStyle w:val="fontstyle01"/>
+        </w:rPr>
+        <w:t>mới</w:t>
+      </w:r>
+      <w:proofErr w:type="spellEnd"/>
+    </w:p>
+    <w:p>
+      <w:pPr>
+        <w:rPr>
+          <w:rStyle w:val="fontstyle01"/>
+        </w:rPr>
+      </w:pPr>
+    </w:p>
+    <w:p>
+      <w:pPr>
+        <w:rPr>
+          <w:rStyle w:val="fontstyle01"/>
+        </w:rPr>
+      </w:pPr>
+      <w:proofErr w:type="spellStart"/>
+      <w:r>
+        <w:rPr>
+          <w:rStyle w:val="fontstyle01"/>
+        </w:rPr>
+        <w:t>Lệnh</w:t>
+      </w:r>
+      <w:proofErr w:type="spellEnd"/>
+      <w:r>
+        <w:rPr>
+          <w:rStyle w:val="fontstyle01"/>
+        </w:rPr>
+        <w:t xml:space="preserve"> commit file</w:t>
       </w:r>
     </w:p>
     <w:p>
@@ -325,7 +610,21 @@
         <w:rPr>
           <w:rStyle w:val="fontstyle01"/>
         </w:rPr>
-        <w:t>Push lên remote repository</w:t>
+        <w:t xml:space="preserve">Push </w:t>
+      </w:r>
+      <w:proofErr w:type="spellStart"/>
+      <w:r>
+        <w:rPr>
+          <w:rStyle w:val="fontstyle01"/>
+        </w:rPr>
+        <w:t>lên</w:t>
+      </w:r>
+      <w:proofErr w:type="spellEnd"/>
+      <w:r>
+        <w:rPr>
+          <w:rStyle w:val="fontstyle01"/>
+        </w:rPr>
+        <w:t xml:space="preserve"> remote repository</w:t>
       </w:r>
     </w:p>
     <w:p>
@@ -392,7 +691,21 @@
         <w:rPr>
           <w:rStyle w:val="fontstyle01"/>
         </w:rPr>
-        <w:t>Clone một remote repository</w:t>
+        <w:t xml:space="preserve">Clone </w:t>
+      </w:r>
+      <w:proofErr w:type="spellStart"/>
+      <w:r>
+        <w:rPr>
+          <w:rStyle w:val="fontstyle01"/>
+        </w:rPr>
+        <w:t>một</w:t>
+      </w:r>
+      <w:proofErr w:type="spellEnd"/>
+      <w:r>
+        <w:rPr>
+          <w:rStyle w:val="fontstyle01"/>
+        </w:rPr>
+        <w:t xml:space="preserve"> remote repository</w:t>
       </w:r>
     </w:p>
     <w:p>
@@ -449,12 +762,28 @@
           <w:rStyle w:val="fontstyle01"/>
         </w:rPr>
       </w:pPr>
-      <w:r>
-        <w:rPr>
-          <w:rStyle w:val="fontstyle01"/>
-        </w:rPr>
-        <w:t>Tạo nhánh</w:t>
-      </w:r>
+      <w:proofErr w:type="spellStart"/>
+      <w:r>
+        <w:rPr>
+          <w:rStyle w:val="fontstyle01"/>
+        </w:rPr>
+        <w:t>Tạo</w:t>
+      </w:r>
+      <w:proofErr w:type="spellEnd"/>
+      <w:r>
+        <w:rPr>
+          <w:rStyle w:val="fontstyle01"/>
+        </w:rPr>
+        <w:t xml:space="preserve"> </w:t>
+      </w:r>
+      <w:proofErr w:type="spellStart"/>
+      <w:r>
+        <w:rPr>
+          <w:rStyle w:val="fontstyle01"/>
+        </w:rPr>
+        <w:t>nhánh</w:t>
+      </w:r>
+      <w:proofErr w:type="spellEnd"/>
     </w:p>
     <w:p>
       <w:pPr>
@@ -509,6 +838,7 @@
           <w:rStyle w:val="fontstyle01"/>
         </w:rPr>
       </w:pPr>
+      <w:proofErr w:type="spellStart"/>
       <w:r>
         <w:rPr>
           <w:rStyle w:val="fontstyle01"/>
@@ -519,8 +849,23 @@
         <w:rPr>
           <w:rStyle w:val="fontstyle01"/>
         </w:rPr>
-        <w:t>óa nhánh</w:t>
-      </w:r>
+        <w:t>óa</w:t>
+      </w:r>
+      <w:proofErr w:type="spellEnd"/>
+      <w:r>
+        <w:rPr>
+          <w:rStyle w:val="fontstyle01"/>
+        </w:rPr>
+        <w:t xml:space="preserve"> </w:t>
+      </w:r>
+      <w:proofErr w:type="spellStart"/>
+      <w:r>
+        <w:rPr>
+          <w:rStyle w:val="fontstyle01"/>
+        </w:rPr>
+        <w:t>nhánh</w:t>
+      </w:r>
+      <w:proofErr w:type="spellEnd"/>
     </w:p>
     <w:p>
       <w:pPr>
@@ -575,12 +920,112 @@
           <w:rStyle w:val="fontstyle01"/>
         </w:rPr>
       </w:pPr>
-      <w:r>
-        <w:rPr>
-          <w:rStyle w:val="fontstyle01"/>
-        </w:rPr>
-        <w:t>Lệnh phục hồi về một phiên bản trước</w:t>
-      </w:r>
+      <w:proofErr w:type="spellStart"/>
+      <w:r>
+        <w:rPr>
+          <w:rStyle w:val="fontstyle01"/>
+        </w:rPr>
+        <w:t>Lệnh</w:t>
+      </w:r>
+      <w:proofErr w:type="spellEnd"/>
+      <w:r>
+        <w:rPr>
+          <w:rStyle w:val="fontstyle01"/>
+        </w:rPr>
+        <w:t xml:space="preserve"> </w:t>
+      </w:r>
+      <w:proofErr w:type="spellStart"/>
+      <w:r>
+        <w:rPr>
+          <w:rStyle w:val="fontstyle01"/>
+        </w:rPr>
+        <w:t>phục</w:t>
+      </w:r>
+      <w:proofErr w:type="spellEnd"/>
+      <w:r>
+        <w:rPr>
+          <w:rStyle w:val="fontstyle01"/>
+        </w:rPr>
+        <w:t xml:space="preserve"> </w:t>
+      </w:r>
+      <w:proofErr w:type="spellStart"/>
+      <w:r>
+        <w:rPr>
+          <w:rStyle w:val="fontstyle01"/>
+        </w:rPr>
+        <w:t>hồi</w:t>
+      </w:r>
+      <w:proofErr w:type="spellEnd"/>
+      <w:r>
+        <w:rPr>
+          <w:rStyle w:val="fontstyle01"/>
+        </w:rPr>
+        <w:t xml:space="preserve"> </w:t>
+      </w:r>
+      <w:proofErr w:type="spellStart"/>
+      <w:r>
+        <w:rPr>
+          <w:rStyle w:val="fontstyle01"/>
+        </w:rPr>
+        <w:t>về</w:t>
+      </w:r>
+      <w:proofErr w:type="spellEnd"/>
+      <w:r>
+        <w:rPr>
+          <w:rStyle w:val="fontstyle01"/>
+        </w:rPr>
+        <w:t xml:space="preserve"> </w:t>
+      </w:r>
+      <w:proofErr w:type="spellStart"/>
+      <w:r>
+        <w:rPr>
+          <w:rStyle w:val="fontstyle01"/>
+        </w:rPr>
+        <w:t>một</w:t>
+      </w:r>
+      <w:proofErr w:type="spellEnd"/>
+      <w:r>
+        <w:rPr>
+          <w:rStyle w:val="fontstyle01"/>
+        </w:rPr>
+        <w:t xml:space="preserve"> </w:t>
+      </w:r>
+      <w:proofErr w:type="spellStart"/>
+      <w:r>
+        <w:rPr>
+          <w:rStyle w:val="fontstyle01"/>
+        </w:rPr>
+        <w:t>phiên</w:t>
+      </w:r>
+      <w:proofErr w:type="spellEnd"/>
+      <w:r>
+        <w:rPr>
+          <w:rStyle w:val="fontstyle01"/>
+        </w:rPr>
+        <w:t xml:space="preserve"> </w:t>
+      </w:r>
+      <w:proofErr w:type="spellStart"/>
+      <w:r>
+        <w:rPr>
+          <w:rStyle w:val="fontstyle01"/>
+        </w:rPr>
+        <w:t>bản</w:t>
+      </w:r>
+      <w:proofErr w:type="spellEnd"/>
+      <w:r>
+        <w:rPr>
+          <w:rStyle w:val="fontstyle01"/>
+        </w:rPr>
+        <w:t xml:space="preserve"> </w:t>
+      </w:r>
+      <w:proofErr w:type="spellStart"/>
+      <w:r>
+        <w:rPr>
+          <w:rStyle w:val="fontstyle01"/>
+        </w:rPr>
+        <w:t>trước</w:t>
+      </w:r>
+      <w:proofErr w:type="spellEnd"/>
     </w:p>
     <w:p>
       <w:pPr>
@@ -663,21 +1108,43 @@
           <w:rStyle w:val="fontstyle01"/>
         </w:rPr>
       </w:pPr>
-      <w:bookmarkStart w:id="0" w:name="_GoBack"/>
-      <w:bookmarkEnd w:id="0"/>
+      <w:proofErr w:type="spellStart"/>
       <w:r>
         <w:rPr>
           <w:rStyle w:val="fontstyle01"/>
         </w:rPr>
         <w:lastRenderedPageBreak/>
-        <w:t xml:space="preserve">Xem </w:t>
-      </w:r>
-      <w:r>
-        <w:rPr>
-          <w:rStyle w:val="fontstyle01"/>
-        </w:rPr>
-        <w:t>lịch sử</w:t>
-      </w:r>
+        <w:t>Xem</w:t>
+      </w:r>
+      <w:proofErr w:type="spellEnd"/>
+      <w:r>
+        <w:rPr>
+          <w:rStyle w:val="fontstyle01"/>
+        </w:rPr>
+        <w:t xml:space="preserve"> </w:t>
+      </w:r>
+      <w:proofErr w:type="spellStart"/>
+      <w:r>
+        <w:rPr>
+          <w:rStyle w:val="fontstyle01"/>
+        </w:rPr>
+        <w:t>lịch</w:t>
+      </w:r>
+      <w:proofErr w:type="spellEnd"/>
+      <w:r>
+        <w:rPr>
+          <w:rStyle w:val="fontstyle01"/>
+        </w:rPr>
+        <w:t xml:space="preserve"> </w:t>
+      </w:r>
+      <w:proofErr w:type="spellStart"/>
+      <w:r>
+        <w:rPr>
+          <w:rStyle w:val="fontstyle01"/>
+        </w:rPr>
+        <w:t>sử</w:t>
+      </w:r>
+      <w:proofErr w:type="spellEnd"/>
     </w:p>
     <w:p>
       <w:pPr>
@@ -739,12 +1206,126 @@
           <w:rStyle w:val="fontstyle01"/>
         </w:rPr>
       </w:pPr>
-      <w:r>
-        <w:rPr>
-          <w:rStyle w:val="fontstyle01"/>
-        </w:rPr>
-        <w:t>Lệnh chuyển qua làm việc tại các nhánh khác nhau</w:t>
-      </w:r>
+      <w:proofErr w:type="spellStart"/>
+      <w:r>
+        <w:rPr>
+          <w:rStyle w:val="fontstyle01"/>
+        </w:rPr>
+        <w:t>Lệnh</w:t>
+      </w:r>
+      <w:proofErr w:type="spellEnd"/>
+      <w:r>
+        <w:rPr>
+          <w:rStyle w:val="fontstyle01"/>
+        </w:rPr>
+        <w:t xml:space="preserve"> </w:t>
+      </w:r>
+      <w:proofErr w:type="spellStart"/>
+      <w:r>
+        <w:rPr>
+          <w:rStyle w:val="fontstyle01"/>
+        </w:rPr>
+        <w:t>chuyển</w:t>
+      </w:r>
+      <w:proofErr w:type="spellEnd"/>
+      <w:r>
+        <w:rPr>
+          <w:rStyle w:val="fontstyle01"/>
+        </w:rPr>
+        <w:t xml:space="preserve"> qua </w:t>
+      </w:r>
+      <w:proofErr w:type="spellStart"/>
+      <w:r>
+        <w:rPr>
+          <w:rStyle w:val="fontstyle01"/>
+        </w:rPr>
+        <w:t>làm</w:t>
+      </w:r>
+      <w:proofErr w:type="spellEnd"/>
+      <w:r>
+        <w:rPr>
+          <w:rStyle w:val="fontstyle01"/>
+        </w:rPr>
+        <w:t xml:space="preserve"> </w:t>
+      </w:r>
+      <w:proofErr w:type="spellStart"/>
+      <w:r>
+        <w:rPr>
+          <w:rStyle w:val="fontstyle01"/>
+        </w:rPr>
+        <w:t>việc</w:t>
+      </w:r>
+      <w:proofErr w:type="spellEnd"/>
+      <w:r>
+        <w:rPr>
+          <w:rStyle w:val="fontstyle01"/>
+        </w:rPr>
+        <w:t xml:space="preserve"> </w:t>
+      </w:r>
+      <w:proofErr w:type="spellStart"/>
+      <w:r>
+        <w:rPr>
+          <w:rStyle w:val="fontstyle01"/>
+        </w:rPr>
+        <w:t>tại</w:t>
+      </w:r>
+      <w:proofErr w:type="spellEnd"/>
+      <w:r>
+        <w:rPr>
+          <w:rStyle w:val="fontstyle01"/>
+        </w:rPr>
+        <w:t xml:space="preserve"> </w:t>
+      </w:r>
+      <w:proofErr w:type="spellStart"/>
+      <w:r>
+        <w:rPr>
+          <w:rStyle w:val="fontstyle01"/>
+        </w:rPr>
+        <w:t>các</w:t>
+      </w:r>
+      <w:proofErr w:type="spellEnd"/>
+      <w:r>
+        <w:rPr>
+          <w:rStyle w:val="fontstyle01"/>
+        </w:rPr>
+        <w:t xml:space="preserve"> </w:t>
+      </w:r>
+      <w:proofErr w:type="spellStart"/>
+      <w:r>
+        <w:rPr>
+          <w:rStyle w:val="fontstyle01"/>
+        </w:rPr>
+        <w:t>nhánh</w:t>
+      </w:r>
+      <w:proofErr w:type="spellEnd"/>
+      <w:r>
+        <w:rPr>
+          <w:rStyle w:val="fontstyle01"/>
+        </w:rPr>
+        <w:t xml:space="preserve"> </w:t>
+      </w:r>
+      <w:proofErr w:type="spellStart"/>
+      <w:r>
+        <w:rPr>
+          <w:rStyle w:val="fontstyle01"/>
+        </w:rPr>
+        <w:t>khác</w:t>
+      </w:r>
+      <w:proofErr w:type="spellEnd"/>
+      <w:r>
+        <w:rPr>
+          <w:rStyle w:val="fontstyle01"/>
+        </w:rPr>
+        <w:t xml:space="preserve"> </w:t>
+      </w:r>
+      <w:proofErr w:type="spellStart"/>
+      <w:r>
+        <w:rPr>
+          <w:rStyle w:val="fontstyle01"/>
+        </w:rPr>
+        <w:t>nhau</w:t>
+      </w:r>
+      <w:proofErr w:type="spellEnd"/>
     </w:p>
     <w:p>
       <w:pPr>
@@ -799,18 +1380,56 @@
           <w:rStyle w:val="fontstyle01"/>
         </w:rPr>
       </w:pPr>
-      <w:r>
-        <w:rPr>
-          <w:rStyle w:val="fontstyle01"/>
-        </w:rPr>
-        <w:t>Lệnh merge từ các nhán</w:t>
-      </w:r>
-      <w:r>
-        <w:rPr>
-          <w:rStyle w:val="fontstyle01"/>
-        </w:rPr>
-        <w:t>h</w:t>
-      </w:r>
+      <w:proofErr w:type="spellStart"/>
+      <w:r>
+        <w:rPr>
+          <w:rStyle w:val="fontstyle01"/>
+        </w:rPr>
+        <w:t>Lệnh</w:t>
+      </w:r>
+      <w:proofErr w:type="spellEnd"/>
+      <w:r>
+        <w:rPr>
+          <w:rStyle w:val="fontstyle01"/>
+        </w:rPr>
+        <w:t xml:space="preserve"> merge </w:t>
+      </w:r>
+      <w:proofErr w:type="spellStart"/>
+      <w:r>
+        <w:rPr>
+          <w:rStyle w:val="fontstyle01"/>
+        </w:rPr>
+        <w:t>từ</w:t>
+      </w:r>
+      <w:proofErr w:type="spellEnd"/>
+      <w:r>
+        <w:rPr>
+          <w:rStyle w:val="fontstyle01"/>
+        </w:rPr>
+        <w:t xml:space="preserve"> </w:t>
+      </w:r>
+      <w:proofErr w:type="spellStart"/>
+      <w:r>
+        <w:rPr>
+          <w:rStyle w:val="fontstyle01"/>
+        </w:rPr>
+        <w:t>các</w:t>
+      </w:r>
+      <w:proofErr w:type="spellEnd"/>
+      <w:r>
+        <w:rPr>
+          <w:rStyle w:val="fontstyle01"/>
+        </w:rPr>
+        <w:t xml:space="preserve"> </w:t>
+      </w:r>
+      <w:proofErr w:type="spellStart"/>
+      <w:r>
+        <w:rPr>
+          <w:rStyle w:val="fontstyle01"/>
+        </w:rPr>
+        <w:t>nhánh</w:t>
+      </w:r>
+      <w:proofErr w:type="spellEnd"/>
     </w:p>
     <w:p>
       <w:pPr>
@@ -865,12 +1484,84 @@
           <w:rStyle w:val="fontstyle01"/>
         </w:rPr>
       </w:pPr>
-      <w:r>
-        <w:rPr>
-          <w:rStyle w:val="fontstyle01"/>
-        </w:rPr>
-        <w:t>Lệnh merge trong trạng thái xung độ</w:t>
-      </w:r>
+      <w:proofErr w:type="spellStart"/>
+      <w:r>
+        <w:rPr>
+          <w:rStyle w:val="fontstyle01"/>
+        </w:rPr>
+        <w:t>Lệnh</w:t>
+      </w:r>
+      <w:proofErr w:type="spellEnd"/>
+      <w:r>
+        <w:rPr>
+          <w:rStyle w:val="fontstyle01"/>
+        </w:rPr>
+        <w:t xml:space="preserve"> merge </w:t>
+      </w:r>
+      <w:proofErr w:type="spellStart"/>
+      <w:r>
+        <w:rPr>
+          <w:rStyle w:val="fontstyle01"/>
+        </w:rPr>
+        <w:t>trong</w:t>
+      </w:r>
+      <w:proofErr w:type="spellEnd"/>
+      <w:r>
+        <w:rPr>
+          <w:rStyle w:val="fontstyle01"/>
+        </w:rPr>
+        <w:t xml:space="preserve"> </w:t>
+      </w:r>
+      <w:proofErr w:type="spellStart"/>
+      <w:r>
+        <w:rPr>
+          <w:rStyle w:val="fontstyle01"/>
+        </w:rPr>
+        <w:t>trạng</w:t>
+      </w:r>
+      <w:proofErr w:type="spellEnd"/>
+      <w:r>
+        <w:rPr>
+          <w:rStyle w:val="fontstyle01"/>
+        </w:rPr>
+        <w:t xml:space="preserve"> </w:t>
+      </w:r>
+      <w:proofErr w:type="spellStart"/>
+      <w:r>
+        <w:rPr>
+          <w:rStyle w:val="fontstyle01"/>
+        </w:rPr>
+        <w:t>thái</w:t>
+      </w:r>
+      <w:proofErr w:type="spellEnd"/>
+      <w:r>
+        <w:rPr>
+          <w:rStyle w:val="fontstyle01"/>
+        </w:rPr>
+        <w:t xml:space="preserve"> </w:t>
+      </w:r>
+      <w:proofErr w:type="spellStart"/>
+      <w:r>
+        <w:rPr>
+          <w:rStyle w:val="fontstyle01"/>
+        </w:rPr>
+        <w:t>xung</w:t>
+      </w:r>
+      <w:proofErr w:type="spellEnd"/>
+      <w:r>
+        <w:rPr>
+          <w:rStyle w:val="fontstyle01"/>
+        </w:rPr>
+        <w:t xml:space="preserve"> </w:t>
+      </w:r>
+      <w:proofErr w:type="spellStart"/>
+      <w:r>
+        <w:rPr>
+          <w:rStyle w:val="fontstyle01"/>
+        </w:rPr>
+        <w:t>độ</w:t>
+      </w:r>
+      <w:proofErr w:type="spellEnd"/>
     </w:p>
     <w:p>
       <w:pPr>
@@ -986,6 +1677,396 @@
           <w:rStyle w:val="fontstyle01"/>
         </w:rPr>
       </w:pPr>
+      <w:proofErr w:type="spellStart"/>
+      <w:r>
+        <w:rPr>
+          <w:rStyle w:val="fontstyle01"/>
+        </w:rPr>
+        <w:lastRenderedPageBreak/>
+        <w:t>Lấy</w:t>
+      </w:r>
+      <w:proofErr w:type="spellEnd"/>
+      <w:r>
+        <w:rPr>
+          <w:rStyle w:val="fontstyle01"/>
+        </w:rPr>
+        <w:t xml:space="preserve"> </w:t>
+      </w:r>
+      <w:proofErr w:type="spellStart"/>
+      <w:r>
+        <w:rPr>
+          <w:rStyle w:val="fontstyle01"/>
+        </w:rPr>
+        <w:t>bài</w:t>
+      </w:r>
+      <w:proofErr w:type="spellEnd"/>
+      <w:r>
+        <w:rPr>
+          <w:rStyle w:val="fontstyle01"/>
+        </w:rPr>
+        <w:t xml:space="preserve"> </w:t>
+      </w:r>
+      <w:proofErr w:type="spellStart"/>
+      <w:r>
+        <w:rPr>
+          <w:rStyle w:val="fontstyle01"/>
+        </w:rPr>
+        <w:t>vê</w:t>
+      </w:r>
+      <w:proofErr w:type="spellEnd"/>
+      <w:r>
+        <w:rPr>
+          <w:rStyle w:val="fontstyle01"/>
+        </w:rPr>
+        <w:t>̀</w:t>
+      </w:r>
+    </w:p>
+    <w:p>
+      <w:pPr>
+        <w:rPr>
+          <w:rStyle w:val="fontstyle01"/>
+        </w:rPr>
+      </w:pPr>
+      <w:r>
+        <w:rPr>
+          <w:noProof/>
+        </w:rPr>
+        <w:drawing>
+          <wp:inline distT="0" distB="0" distL="0" distR="0" wp14:anchorId="76CC3D15" wp14:editId="5E91D569">
+            <wp:extent cx="5733415" cy="3176270"/>
+            <wp:effectExtent l="0" t="0" r="635" b="5080"/>
+            <wp:docPr id="4" name="Picture 4"/>
+            <wp:cNvGraphicFramePr>
+              <a:graphicFrameLocks xmlns:a="http://schemas.openxmlformats.org/drawingml/2006/main" noChangeAspect="1"/>
+            </wp:cNvGraphicFramePr>
+            <a:graphic xmlns:a="http://schemas.openxmlformats.org/drawingml/2006/main">
+              <a:graphicData uri="http://schemas.openxmlformats.org/drawingml/2006/picture">
+                <pic:pic xmlns:pic="http://schemas.openxmlformats.org/drawingml/2006/picture">
+                  <pic:nvPicPr>
+                    <pic:cNvPr id="1" name=""/>
+                    <pic:cNvPicPr/>
+                  </pic:nvPicPr>
+                  <pic:blipFill>
+                    <a:blip r:embed="rId18"/>
+                    <a:stretch>
+                      <a:fillRect/>
+                    </a:stretch>
+                  </pic:blipFill>
+                  <pic:spPr>
+                    <a:xfrm>
+                      <a:off x="0" y="0"/>
+                      <a:ext cx="5733415" cy="3176270"/>
+                    </a:xfrm>
+                    <a:prstGeom prst="rect">
+                      <a:avLst/>
+                    </a:prstGeom>
+                  </pic:spPr>
+                </pic:pic>
+              </a:graphicData>
+            </a:graphic>
+          </wp:inline>
+        </w:drawing>
+      </w:r>
+    </w:p>
+    <w:p>
+      <w:pPr>
+        <w:rPr>
+          <w:rStyle w:val="fontstyle01"/>
+        </w:rPr>
+      </w:pPr>
+    </w:p>
+    <w:p>
+      <w:pPr>
+        <w:rPr>
+          <w:rStyle w:val="fontstyle01"/>
+        </w:rPr>
+      </w:pPr>
+      <w:proofErr w:type="spellStart"/>
+      <w:r>
+        <w:rPr>
+          <w:rStyle w:val="fontstyle01"/>
+        </w:rPr>
+        <w:t>Tạo</w:t>
+      </w:r>
+      <w:proofErr w:type="spellEnd"/>
+      <w:r>
+        <w:rPr>
+          <w:rStyle w:val="fontstyle01"/>
+        </w:rPr>
+        <w:t xml:space="preserve"> </w:t>
+      </w:r>
+      <w:proofErr w:type="spellStart"/>
+      <w:r>
+        <w:rPr>
+          <w:rStyle w:val="fontstyle01"/>
+        </w:rPr>
+        <w:t>nhánh</w:t>
+      </w:r>
+      <w:proofErr w:type="spellEnd"/>
+    </w:p>
+    <w:p>
+      <w:pPr>
+        <w:rPr>
+          <w:rStyle w:val="fontstyle01"/>
+        </w:rPr>
+      </w:pPr>
+      <w:r>
+        <w:rPr>
+          <w:noProof/>
+        </w:rPr>
+        <w:drawing>
+          <wp:inline distT="0" distB="0" distL="0" distR="0" wp14:anchorId="7B2AF42D" wp14:editId="4F737B18">
+            <wp:extent cx="5733415" cy="1103630"/>
+            <wp:effectExtent l="0" t="0" r="635" b="1270"/>
+            <wp:docPr id="7" name="Picture 7"/>
+            <wp:cNvGraphicFramePr>
+              <a:graphicFrameLocks xmlns:a="http://schemas.openxmlformats.org/drawingml/2006/main" noChangeAspect="1"/>
+            </wp:cNvGraphicFramePr>
+            <a:graphic xmlns:a="http://schemas.openxmlformats.org/drawingml/2006/main">
+              <a:graphicData uri="http://schemas.openxmlformats.org/drawingml/2006/picture">
+                <pic:pic xmlns:pic="http://schemas.openxmlformats.org/drawingml/2006/picture">
+                  <pic:nvPicPr>
+                    <pic:cNvPr id="1" name=""/>
+                    <pic:cNvPicPr/>
+                  </pic:nvPicPr>
+                  <pic:blipFill>
+                    <a:blip r:embed="rId19"/>
+                    <a:stretch>
+                      <a:fillRect/>
+                    </a:stretch>
+                  </pic:blipFill>
+                  <pic:spPr>
+                    <a:xfrm>
+                      <a:off x="0" y="0"/>
+                      <a:ext cx="5733415" cy="1103630"/>
+                    </a:xfrm>
+                    <a:prstGeom prst="rect">
+                      <a:avLst/>
+                    </a:prstGeom>
+                  </pic:spPr>
+                </pic:pic>
+              </a:graphicData>
+            </a:graphic>
+          </wp:inline>
+        </w:drawing>
+      </w:r>
+    </w:p>
+    <w:p>
+      <w:pPr>
+        <w:rPr>
+          <w:rStyle w:val="fontstyle01"/>
+        </w:rPr>
+      </w:pPr>
+      <w:proofErr w:type="spellStart"/>
+      <w:r>
+        <w:rPr>
+          <w:rStyle w:val="fontstyle01"/>
+        </w:rPr>
+        <w:t>Xóa</w:t>
+      </w:r>
+      <w:proofErr w:type="spellEnd"/>
+      <w:r>
+        <w:rPr>
+          <w:rStyle w:val="fontstyle01"/>
+        </w:rPr>
+        <w:t xml:space="preserve"> </w:t>
+      </w:r>
+      <w:proofErr w:type="spellStart"/>
+      <w:r>
+        <w:rPr>
+          <w:rStyle w:val="fontstyle01"/>
+        </w:rPr>
+        <w:t>nhánh</w:t>
+      </w:r>
+      <w:proofErr w:type="spellEnd"/>
+    </w:p>
+    <w:p>
+      <w:pPr>
+        <w:rPr>
+          <w:rStyle w:val="fontstyle01"/>
+        </w:rPr>
+      </w:pPr>
+      <w:r>
+        <w:rPr>
+          <w:noProof/>
+        </w:rPr>
+        <w:drawing>
+          <wp:inline distT="0" distB="0" distL="0" distR="0" wp14:anchorId="5415F86D" wp14:editId="1E59B9F4">
+            <wp:extent cx="5733415" cy="1711325"/>
+            <wp:effectExtent l="0" t="0" r="635" b="3175"/>
+            <wp:docPr id="16" name="Picture 16"/>
+            <wp:cNvGraphicFramePr>
+              <a:graphicFrameLocks xmlns:a="http://schemas.openxmlformats.org/drawingml/2006/main" noChangeAspect="1"/>
+            </wp:cNvGraphicFramePr>
+            <a:graphic xmlns:a="http://schemas.openxmlformats.org/drawingml/2006/main">
+              <a:graphicData uri="http://schemas.openxmlformats.org/drawingml/2006/picture">
+                <pic:pic xmlns:pic="http://schemas.openxmlformats.org/drawingml/2006/picture">
+                  <pic:nvPicPr>
+                    <pic:cNvPr id="1" name=""/>
+                    <pic:cNvPicPr/>
+                  </pic:nvPicPr>
+                  <pic:blipFill>
+                    <a:blip r:embed="rId20"/>
+                    <a:stretch>
+                      <a:fillRect/>
+                    </a:stretch>
+                  </pic:blipFill>
+                  <pic:spPr>
+                    <a:xfrm>
+                      <a:off x="0" y="0"/>
+                      <a:ext cx="5733415" cy="1711325"/>
+                    </a:xfrm>
+                    <a:prstGeom prst="rect">
+                      <a:avLst/>
+                    </a:prstGeom>
+                  </pic:spPr>
+                </pic:pic>
+              </a:graphicData>
+            </a:graphic>
+          </wp:inline>
+        </w:drawing>
+      </w:r>
+    </w:p>
+    <w:p>
+      <w:pPr>
+        <w:rPr>
+          <w:rStyle w:val="fontstyle01"/>
+        </w:rPr>
+      </w:pPr>
+    </w:p>
+    <w:p>
+      <w:pPr>
+        <w:rPr>
+          <w:rStyle w:val="fontstyle01"/>
+        </w:rPr>
+      </w:pPr>
+    </w:p>
+    <w:p>
+      <w:pPr>
+        <w:rPr>
+          <w:rStyle w:val="fontstyle01"/>
+        </w:rPr>
+      </w:pPr>
+    </w:p>
+    <w:p>
+      <w:pPr>
+        <w:rPr>
+          <w:rStyle w:val="fontstyle01"/>
+        </w:rPr>
+      </w:pPr>
+    </w:p>
+    <w:p>
+      <w:pPr>
+        <w:rPr>
+          <w:rStyle w:val="fontstyle01"/>
+        </w:rPr>
+      </w:pPr>
+      <w:proofErr w:type="spellStart"/>
+      <w:r>
+        <w:rPr>
+          <w:rStyle w:val="fontstyle01"/>
+        </w:rPr>
+        <w:lastRenderedPageBreak/>
+        <w:t>Xem</w:t>
+      </w:r>
+      <w:proofErr w:type="spellEnd"/>
+      <w:r>
+        <w:rPr>
+          <w:rStyle w:val="fontstyle01"/>
+        </w:rPr>
+        <w:t xml:space="preserve"> </w:t>
+      </w:r>
+      <w:proofErr w:type="spellStart"/>
+      <w:r>
+        <w:rPr>
+          <w:rStyle w:val="fontstyle01"/>
+        </w:rPr>
+        <w:t>lịch</w:t>
+      </w:r>
+      <w:proofErr w:type="spellEnd"/>
+      <w:r>
+        <w:rPr>
+          <w:rStyle w:val="fontstyle01"/>
+        </w:rPr>
+        <w:t xml:space="preserve"> </w:t>
+      </w:r>
+      <w:proofErr w:type="spellStart"/>
+      <w:r>
+        <w:rPr>
+          <w:rStyle w:val="fontstyle01"/>
+        </w:rPr>
+        <w:t>sư</w:t>
+      </w:r>
+      <w:proofErr w:type="spellEnd"/>
+      <w:r>
+        <w:rPr>
+          <w:rStyle w:val="fontstyle01"/>
+        </w:rPr>
+        <w:t>̉</w:t>
+      </w:r>
+    </w:p>
+    <w:p>
+      <w:pPr>
+        <w:rPr>
+          <w:rStyle w:val="fontstyle01"/>
+        </w:rPr>
+      </w:pPr>
+      <w:r>
+        <w:rPr>
+          <w:noProof/>
+        </w:rPr>
+        <w:drawing>
+          <wp:inline distT="0" distB="0" distL="0" distR="0" wp14:anchorId="3EDBF4DA" wp14:editId="57ECE9D8">
+            <wp:extent cx="5733415" cy="989330"/>
+            <wp:effectExtent l="0" t="0" r="635" b="1270"/>
+            <wp:docPr id="17" name="Picture 17"/>
+            <wp:cNvGraphicFramePr>
+              <a:graphicFrameLocks xmlns:a="http://schemas.openxmlformats.org/drawingml/2006/main" noChangeAspect="1"/>
+            </wp:cNvGraphicFramePr>
+            <a:graphic xmlns:a="http://schemas.openxmlformats.org/drawingml/2006/main">
+              <a:graphicData uri="http://schemas.openxmlformats.org/drawingml/2006/picture">
+                <pic:pic xmlns:pic="http://schemas.openxmlformats.org/drawingml/2006/picture">
+                  <pic:nvPicPr>
+                    <pic:cNvPr id="1" name=""/>
+                    <pic:cNvPicPr/>
+                  </pic:nvPicPr>
+                  <pic:blipFill>
+                    <a:blip r:embed="rId21"/>
+                    <a:stretch>
+                      <a:fillRect/>
+                    </a:stretch>
+                  </pic:blipFill>
+                  <pic:spPr>
+                    <a:xfrm>
+                      <a:off x="0" y="0"/>
+                      <a:ext cx="5733415" cy="989330"/>
+                    </a:xfrm>
+                    <a:prstGeom prst="rect">
+                      <a:avLst/>
+                    </a:prstGeom>
+                  </pic:spPr>
+                </pic:pic>
+              </a:graphicData>
+            </a:graphic>
+          </wp:inline>
+        </w:drawing>
+      </w:r>
+    </w:p>
+    <w:p>
+      <w:pPr>
+        <w:rPr>
+          <w:rStyle w:val="fontstyle01"/>
+        </w:rPr>
+      </w:pPr>
+      <w:bookmarkStart w:id="0" w:name="_GoBack"/>
+      <w:bookmarkEnd w:id="0"/>
+    </w:p>
+    <w:p>
+      <w:pPr>
+        <w:rPr>
+          <w:rStyle w:val="fontstyle01"/>
+        </w:rPr>
+      </w:pPr>
     </w:p>
     <w:p>
       <w:pPr>
@@ -1103,7 +2184,7 @@
 </file>
 
 <file path=word/styles.xml><?xml version="1.0" encoding="utf-8"?>
-<w:styles xmlns:mc="http://schemas.openxmlformats.org/markup-compatibility/2006" xmlns:r="http://schemas.openxmlformats.org/officeDocument/2006/relationships" xmlns:w="http://schemas.openxmlformats.org/wordprocessingml/2006/main" xmlns:w14="http://schemas.microsoft.com/office/word/2010/wordml" xmlns:w15="http://schemas.microsoft.com/office/word/2012/wordml" xmlns:w16se="http://schemas.microsoft.com/office/word/2015/wordml/symex" mc:Ignorable="w14 w15 w16se">
+<w:styles xmlns:mc="http://schemas.openxmlformats.org/markup-compatibility/2006" xmlns:r="http://schemas.openxmlformats.org/officeDocument/2006/relationships" xmlns:w="http://schemas.openxmlformats.org/wordprocessingml/2006/main" xmlns:w14="http://schemas.microsoft.com/office/word/2010/wordml" xmlns:w15="http://schemas.microsoft.com/office/word/2012/wordml" mc:Ignorable="w14 w15">
   <w:docDefaults>
     <w:rPrDefault>
       <w:rPr>
@@ -1807,7 +2888,7 @@
 </file>
 
 <file path=customXml/itemProps1.xml><?xml version="1.0" encoding="utf-8"?>
-<ds:datastoreItem xmlns:ds="http://schemas.openxmlformats.org/officeDocument/2006/customXml" ds:itemID="{9A9BB888-6D26-4BE4-8283-8DBDFA4E867F}">
+<ds:datastoreItem xmlns:ds="http://schemas.openxmlformats.org/officeDocument/2006/customXml" ds:itemID="{0F56FF47-7961-49C5-A80C-BF0ACED62A7D}">
   <ds:schemaRefs>
     <ds:schemaRef ds:uri="http://schemas.openxmlformats.org/officeDocument/2006/bibliography"/>
   </ds:schemaRefs>

</xml_diff>